<commit_message>
tech doc updated classes
</commit_message>
<xml_diff>
--- a/Technical Document-LMS.docx
+++ b/Technical Document-LMS.docx
@@ -1010,16 +1010,437 @@
         <w:rPr>
           <w:b/>
         </w:rPr>
-        <w:t xml:space="preserve">Fields name of the </w:t>
+        <w:t xml:space="preserve">Class </w:t>
       </w:r>
       <w:proofErr w:type="spellStart"/>
       <w:r>
         <w:rPr>
           <w:b/>
         </w:rPr>
-        <w:t>Pojo</w:t>
+        <w:t>AirwaybillDto</w:t>
       </w:r>
       <w:proofErr w:type="spellEnd"/>
+      <w:r>
+        <w:rPr>
+          <w:b/>
+        </w:rPr>
+        <w:t xml:space="preserve"> {</w:t>
+      </w:r>
+    </w:p>
+    <w:p>
+      <w:pPr>
+        <w:pStyle w:val="ListParagraph"/>
+        <w:numPr>
+          <w:ilvl w:val="0"/>
+          <w:numId w:val="10"/>
+        </w:numPr>
+        <w:rPr>
+          <w:b/>
+        </w:rPr>
+      </w:pPr>
+      <w:r>
+        <w:rPr>
+          <w:rFonts w:ascii="Consolas" w:hAnsi="Consolas" w:cs="Consolas"/>
+          <w:b/>
+          <w:bCs/>
+          <w:color w:val="7F0055"/>
+          <w:sz w:val="24"/>
+          <w:szCs w:val="24"/>
+        </w:rPr>
+        <w:t>private</w:t>
+      </w:r>
+      <w:r>
+        <w:rPr>
+          <w:rFonts w:ascii="Consolas" w:hAnsi="Consolas" w:cs="Consolas"/>
+          <w:color w:val="000000"/>
+          <w:sz w:val="24"/>
+          <w:szCs w:val="24"/>
+        </w:rPr>
+        <w:t xml:space="preserve"> Date </w:t>
+      </w:r>
+      <w:proofErr w:type="spellStart"/>
+      <w:r>
+        <w:rPr>
+          <w:rFonts w:ascii="Consolas" w:hAnsi="Consolas" w:cs="Consolas"/>
+          <w:color w:val="0000C0"/>
+          <w:sz w:val="24"/>
+          <w:szCs w:val="24"/>
+        </w:rPr>
+        <w:t>createdDate</w:t>
+      </w:r>
+      <w:proofErr w:type="spellEnd"/>
+      <w:r>
+        <w:rPr>
+          <w:rFonts w:ascii="Consolas" w:hAnsi="Consolas" w:cs="Consolas"/>
+          <w:color w:val="000000"/>
+          <w:sz w:val="24"/>
+          <w:szCs w:val="24"/>
+        </w:rPr>
+        <w:t>;</w:t>
+      </w:r>
+    </w:p>
+    <w:p>
+      <w:pPr>
+        <w:pStyle w:val="ListParagraph"/>
+        <w:numPr>
+          <w:ilvl w:val="0"/>
+          <w:numId w:val="10"/>
+        </w:numPr>
+        <w:rPr>
+          <w:b/>
+        </w:rPr>
+      </w:pPr>
+      <w:r>
+        <w:rPr>
+          <w:rFonts w:ascii="Consolas" w:hAnsi="Consolas" w:cs="Consolas"/>
+          <w:b/>
+          <w:bCs/>
+          <w:color w:val="7F0055"/>
+          <w:sz w:val="24"/>
+          <w:szCs w:val="24"/>
+        </w:rPr>
+        <w:t>private</w:t>
+      </w:r>
+      <w:r>
+        <w:rPr>
+          <w:rFonts w:ascii="Consolas" w:hAnsi="Consolas" w:cs="Consolas"/>
+          <w:color w:val="000000"/>
+          <w:sz w:val="24"/>
+          <w:szCs w:val="24"/>
+        </w:rPr>
+        <w:t xml:space="preserve"> Date </w:t>
+      </w:r>
+      <w:proofErr w:type="spellStart"/>
+      <w:r>
+        <w:rPr>
+          <w:rFonts w:ascii="Consolas" w:hAnsi="Consolas" w:cs="Consolas"/>
+          <w:color w:val="0000C0"/>
+          <w:sz w:val="24"/>
+          <w:szCs w:val="24"/>
+        </w:rPr>
+        <w:t>weightDimensionVerifiedDate</w:t>
+      </w:r>
+      <w:proofErr w:type="spellEnd"/>
+      <w:r>
+        <w:rPr>
+          <w:rFonts w:ascii="Consolas" w:hAnsi="Consolas" w:cs="Consolas"/>
+          <w:color w:val="000000"/>
+          <w:sz w:val="24"/>
+          <w:szCs w:val="24"/>
+        </w:rPr>
+        <w:t>;</w:t>
+      </w:r>
+    </w:p>
+    <w:p>
+      <w:pPr>
+        <w:pStyle w:val="ListParagraph"/>
+        <w:numPr>
+          <w:ilvl w:val="0"/>
+          <w:numId w:val="10"/>
+        </w:numPr>
+        <w:autoSpaceDE w:val="0"/>
+        <w:autoSpaceDN w:val="0"/>
+        <w:adjustRightInd w:val="0"/>
+        <w:spacing w:after="0" w:line="240" w:lineRule="auto"/>
+        <w:rPr>
+          <w:rFonts w:ascii="Consolas" w:hAnsi="Consolas" w:cs="Consolas"/>
+          <w:sz w:val="24"/>
+          <w:szCs w:val="24"/>
+        </w:rPr>
+      </w:pPr>
+      <w:r>
+        <w:rPr>
+          <w:rFonts w:ascii="Consolas" w:hAnsi="Consolas" w:cs="Consolas"/>
+          <w:b/>
+          <w:bCs/>
+          <w:color w:val="7F0055"/>
+          <w:sz w:val="24"/>
+          <w:szCs w:val="24"/>
+        </w:rPr>
+        <w:t>private</w:t>
+      </w:r>
+      <w:r>
+        <w:rPr>
+          <w:rFonts w:ascii="Consolas" w:hAnsi="Consolas" w:cs="Consolas"/>
+          <w:color w:val="000000"/>
+          <w:sz w:val="24"/>
+          <w:szCs w:val="24"/>
+        </w:rPr>
+        <w:t xml:space="preserve"> Date </w:t>
+      </w:r>
+      <w:proofErr w:type="spellStart"/>
+      <w:r>
+        <w:rPr>
+          <w:rFonts w:ascii="Consolas" w:hAnsi="Consolas" w:cs="Consolas"/>
+          <w:color w:val="0000C0"/>
+          <w:sz w:val="24"/>
+          <w:szCs w:val="24"/>
+        </w:rPr>
+        <w:t>weightDimensionforcedDate</w:t>
+      </w:r>
+      <w:proofErr w:type="spellEnd"/>
+      <w:r>
+        <w:rPr>
+          <w:rFonts w:ascii="Consolas" w:hAnsi="Consolas" w:cs="Consolas"/>
+          <w:color w:val="000000"/>
+          <w:sz w:val="24"/>
+          <w:szCs w:val="24"/>
+        </w:rPr>
+        <w:t>;</w:t>
+      </w:r>
+    </w:p>
+    <w:p>
+      <w:pPr>
+        <w:pStyle w:val="ListParagraph"/>
+        <w:numPr>
+          <w:ilvl w:val="0"/>
+          <w:numId w:val="10"/>
+        </w:numPr>
+        <w:autoSpaceDE w:val="0"/>
+        <w:autoSpaceDN w:val="0"/>
+        <w:adjustRightInd w:val="0"/>
+        <w:spacing w:after="0" w:line="240" w:lineRule="auto"/>
+        <w:rPr>
+          <w:rFonts w:ascii="Consolas" w:hAnsi="Consolas" w:cs="Consolas"/>
+          <w:sz w:val="24"/>
+          <w:szCs w:val="24"/>
+        </w:rPr>
+      </w:pPr>
+      <w:r>
+        <w:rPr>
+          <w:rFonts w:ascii="Consolas" w:hAnsi="Consolas" w:cs="Consolas"/>
+          <w:b/>
+          <w:bCs/>
+          <w:color w:val="7F0055"/>
+          <w:sz w:val="24"/>
+          <w:szCs w:val="24"/>
+        </w:rPr>
+        <w:t>private</w:t>
+      </w:r>
+      <w:r>
+        <w:rPr>
+          <w:rFonts w:ascii="Consolas" w:hAnsi="Consolas" w:cs="Consolas"/>
+          <w:color w:val="000000"/>
+          <w:sz w:val="24"/>
+          <w:szCs w:val="24"/>
+        </w:rPr>
+        <w:t xml:space="preserve"> String </w:t>
+      </w:r>
+      <w:proofErr w:type="spellStart"/>
+      <w:r>
+        <w:rPr>
+          <w:rFonts w:ascii="Consolas" w:hAnsi="Consolas" w:cs="Consolas"/>
+          <w:color w:val="0000C0"/>
+          <w:sz w:val="24"/>
+          <w:szCs w:val="24"/>
+        </w:rPr>
+        <w:t>weightDimensionVerifiedAgent</w:t>
+      </w:r>
+      <w:proofErr w:type="spellEnd"/>
+      <w:r>
+        <w:rPr>
+          <w:rFonts w:ascii="Consolas" w:hAnsi="Consolas" w:cs="Consolas"/>
+          <w:color w:val="000000"/>
+          <w:sz w:val="24"/>
+          <w:szCs w:val="24"/>
+        </w:rPr>
+        <w:t>;</w:t>
+      </w:r>
+    </w:p>
+    <w:p>
+      <w:pPr>
+        <w:pStyle w:val="ListParagraph"/>
+        <w:numPr>
+          <w:ilvl w:val="0"/>
+          <w:numId w:val="10"/>
+        </w:numPr>
+        <w:autoSpaceDE w:val="0"/>
+        <w:autoSpaceDN w:val="0"/>
+        <w:adjustRightInd w:val="0"/>
+        <w:spacing w:after="0" w:line="240" w:lineRule="auto"/>
+        <w:rPr>
+          <w:rFonts w:ascii="Consolas" w:hAnsi="Consolas" w:cs="Consolas"/>
+          <w:sz w:val="24"/>
+          <w:szCs w:val="24"/>
+        </w:rPr>
+      </w:pPr>
+      <w:r>
+        <w:rPr>
+          <w:rFonts w:ascii="Consolas" w:hAnsi="Consolas" w:cs="Consolas"/>
+          <w:b/>
+          <w:bCs/>
+          <w:color w:val="7F0055"/>
+          <w:sz w:val="24"/>
+          <w:szCs w:val="24"/>
+        </w:rPr>
+        <w:t>private</w:t>
+      </w:r>
+      <w:r>
+        <w:rPr>
+          <w:rFonts w:ascii="Consolas" w:hAnsi="Consolas" w:cs="Consolas"/>
+          <w:color w:val="000000"/>
+          <w:sz w:val="24"/>
+          <w:szCs w:val="24"/>
+        </w:rPr>
+        <w:t xml:space="preserve"> String </w:t>
+      </w:r>
+      <w:proofErr w:type="spellStart"/>
+      <w:r>
+        <w:rPr>
+          <w:rFonts w:ascii="Consolas" w:hAnsi="Consolas" w:cs="Consolas"/>
+          <w:color w:val="0000C0"/>
+          <w:sz w:val="24"/>
+          <w:szCs w:val="24"/>
+        </w:rPr>
+        <w:t>weightDimensionForceAcceptedAgent</w:t>
+      </w:r>
+      <w:proofErr w:type="spellEnd"/>
+      <w:r>
+        <w:rPr>
+          <w:rFonts w:ascii="Consolas" w:hAnsi="Consolas" w:cs="Consolas"/>
+          <w:color w:val="000000"/>
+          <w:sz w:val="24"/>
+          <w:szCs w:val="24"/>
+        </w:rPr>
+        <w:t>;</w:t>
+      </w:r>
+    </w:p>
+    <w:p>
+      <w:pPr>
+        <w:pStyle w:val="ListParagraph"/>
+        <w:numPr>
+          <w:ilvl w:val="0"/>
+          <w:numId w:val="10"/>
+        </w:numPr>
+        <w:autoSpaceDE w:val="0"/>
+        <w:autoSpaceDN w:val="0"/>
+        <w:adjustRightInd w:val="0"/>
+        <w:spacing w:after="0" w:line="240" w:lineRule="auto"/>
+        <w:rPr>
+          <w:rFonts w:ascii="Consolas" w:hAnsi="Consolas" w:cs="Consolas"/>
+          <w:sz w:val="24"/>
+          <w:szCs w:val="24"/>
+        </w:rPr>
+      </w:pPr>
+      <w:r>
+        <w:rPr>
+          <w:rFonts w:ascii="Consolas" w:hAnsi="Consolas" w:cs="Consolas"/>
+          <w:b/>
+          <w:bCs/>
+          <w:color w:val="7F0055"/>
+          <w:sz w:val="24"/>
+          <w:szCs w:val="24"/>
+        </w:rPr>
+        <w:t>private</w:t>
+      </w:r>
+      <w:r>
+        <w:rPr>
+          <w:rFonts w:ascii="Consolas" w:hAnsi="Consolas" w:cs="Consolas"/>
+          <w:color w:val="000000"/>
+          <w:sz w:val="24"/>
+          <w:szCs w:val="24"/>
+        </w:rPr>
+        <w:t xml:space="preserve"> String </w:t>
+      </w:r>
+      <w:proofErr w:type="spellStart"/>
+      <w:r>
+        <w:rPr>
+          <w:rFonts w:ascii="Consolas" w:hAnsi="Consolas" w:cs="Consolas"/>
+          <w:color w:val="0000C0"/>
+          <w:sz w:val="24"/>
+          <w:szCs w:val="24"/>
+        </w:rPr>
+        <w:t>weightDimensionVerificationStatus</w:t>
+      </w:r>
+      <w:proofErr w:type="spellEnd"/>
+      <w:r>
+        <w:rPr>
+          <w:rFonts w:ascii="Consolas" w:hAnsi="Consolas" w:cs="Consolas"/>
+          <w:color w:val="000000"/>
+          <w:sz w:val="24"/>
+          <w:szCs w:val="24"/>
+        </w:rPr>
+        <w:t>;</w:t>
+      </w:r>
+    </w:p>
+    <w:p>
+      <w:pPr>
+        <w:pStyle w:val="ListParagraph"/>
+        <w:numPr>
+          <w:ilvl w:val="0"/>
+          <w:numId w:val="10"/>
+        </w:numPr>
+        <w:rPr>
+          <w:b/>
+        </w:rPr>
+      </w:pPr>
+      <w:r>
+        <w:rPr>
+          <w:rFonts w:ascii="Consolas" w:hAnsi="Consolas" w:cs="Consolas"/>
+          <w:b/>
+          <w:bCs/>
+          <w:color w:val="7F0055"/>
+          <w:sz w:val="24"/>
+          <w:szCs w:val="24"/>
+        </w:rPr>
+        <w:t>private</w:t>
+      </w:r>
+      <w:r>
+        <w:rPr>
+          <w:rFonts w:ascii="Consolas" w:hAnsi="Consolas" w:cs="Consolas"/>
+          <w:color w:val="000000"/>
+          <w:sz w:val="24"/>
+          <w:szCs w:val="24"/>
+        </w:rPr>
+        <w:t xml:space="preserve"> String </w:t>
+      </w:r>
+      <w:proofErr w:type="spellStart"/>
+      <w:r>
+        <w:rPr>
+          <w:rFonts w:ascii="Consolas" w:hAnsi="Consolas" w:cs="Consolas"/>
+          <w:color w:val="0000C0"/>
+          <w:sz w:val="24"/>
+          <w:szCs w:val="24"/>
+        </w:rPr>
+        <w:t>goodsLocation</w:t>
+      </w:r>
+      <w:proofErr w:type="spellEnd"/>
+      <w:r>
+        <w:rPr>
+          <w:rFonts w:ascii="Consolas" w:hAnsi="Consolas" w:cs="Consolas"/>
+          <w:color w:val="000000"/>
+          <w:sz w:val="24"/>
+          <w:szCs w:val="24"/>
+        </w:rPr>
+        <w:t>;</w:t>
+      </w:r>
+    </w:p>
+    <w:p>
+      <w:pPr>
+        <w:pStyle w:val="ListParagraph"/>
+        <w:numPr>
+          <w:ilvl w:val="0"/>
+          <w:numId w:val="10"/>
+        </w:numPr>
+        <w:rPr>
+          <w:b/>
+        </w:rPr>
+      </w:pPr>
+    </w:p>
+    <w:p>
+      <w:pPr>
+        <w:pStyle w:val="ListParagraph"/>
+        <w:ind w:left="1440"/>
+        <w:rPr>
+          <w:b/>
+        </w:rPr>
+      </w:pPr>
+      <w:r>
+        <w:rPr>
+          <w:b/>
+        </w:rPr>
+        <w:t>}</w:t>
+      </w:r>
     </w:p>
     <w:p>
       <w:pPr>
@@ -1032,6 +1453,832 @@
           <w:b/>
         </w:rPr>
       </w:pPr>
+      <w:r>
+        <w:rPr>
+          <w:b/>
+        </w:rPr>
+        <w:t xml:space="preserve">Class </w:t>
+      </w:r>
+      <w:r>
+        <w:rPr>
+          <w:b/>
+        </w:rPr>
+        <w:t>BookingDto</w:t>
+      </w:r>
+      <w:r>
+        <w:rPr>
+          <w:b/>
+        </w:rPr>
+        <w:t>.java {</w:t>
+      </w:r>
+    </w:p>
+    <w:p>
+      <w:pPr>
+        <w:pStyle w:val="ListParagraph"/>
+        <w:numPr>
+          <w:ilvl w:val="0"/>
+          <w:numId w:val="9"/>
+        </w:numPr>
+        <w:rPr>
+          <w:rFonts w:ascii="Consolas" w:hAnsi="Consolas" w:cs="Consolas"/>
+          <w:color w:val="000000"/>
+          <w:sz w:val="24"/>
+          <w:szCs w:val="24"/>
+        </w:rPr>
+      </w:pPr>
+      <w:r>
+        <w:rPr>
+          <w:rFonts w:ascii="Consolas" w:hAnsi="Consolas" w:cs="Consolas"/>
+          <w:b/>
+          <w:bCs/>
+          <w:color w:val="7F0055"/>
+          <w:sz w:val="24"/>
+          <w:szCs w:val="24"/>
+        </w:rPr>
+        <w:t>private</w:t>
+      </w:r>
+      <w:r>
+        <w:rPr>
+          <w:rFonts w:ascii="Consolas" w:hAnsi="Consolas" w:cs="Consolas"/>
+          <w:color w:val="000000"/>
+          <w:sz w:val="24"/>
+          <w:szCs w:val="24"/>
+        </w:rPr>
+        <w:t xml:space="preserve"> String </w:t>
+      </w:r>
+      <w:proofErr w:type="spellStart"/>
+      <w:r>
+        <w:rPr>
+          <w:rFonts w:ascii="Consolas" w:hAnsi="Consolas" w:cs="Consolas"/>
+          <w:color w:val="0000C0"/>
+          <w:sz w:val="24"/>
+          <w:szCs w:val="24"/>
+        </w:rPr>
+        <w:t>bookingControlStation</w:t>
+      </w:r>
+      <w:proofErr w:type="spellEnd"/>
+      <w:r>
+        <w:rPr>
+          <w:rFonts w:ascii="Consolas" w:hAnsi="Consolas" w:cs="Consolas"/>
+          <w:color w:val="000000"/>
+          <w:sz w:val="24"/>
+          <w:szCs w:val="24"/>
+        </w:rPr>
+        <w:t>;</w:t>
+      </w:r>
+    </w:p>
+    <w:p>
+      <w:pPr>
+        <w:pStyle w:val="ListParagraph"/>
+        <w:numPr>
+          <w:ilvl w:val="0"/>
+          <w:numId w:val="9"/>
+        </w:numPr>
+        <w:rPr>
+          <w:b/>
+        </w:rPr>
+      </w:pPr>
+      <w:r>
+        <w:rPr>
+          <w:rFonts w:ascii="Consolas" w:hAnsi="Consolas" w:cs="Consolas"/>
+          <w:b/>
+          <w:bCs/>
+          <w:color w:val="7F0055"/>
+          <w:sz w:val="24"/>
+          <w:szCs w:val="24"/>
+        </w:rPr>
+        <w:t>private</w:t>
+      </w:r>
+      <w:r>
+        <w:rPr>
+          <w:rFonts w:ascii="Consolas" w:hAnsi="Consolas" w:cs="Consolas"/>
+          <w:color w:val="000000"/>
+          <w:sz w:val="24"/>
+          <w:szCs w:val="24"/>
+        </w:rPr>
+        <w:t xml:space="preserve"> String </w:t>
+      </w:r>
+      <w:proofErr w:type="spellStart"/>
+      <w:r>
+        <w:rPr>
+          <w:rFonts w:ascii="Consolas" w:hAnsi="Consolas" w:cs="Consolas"/>
+          <w:color w:val="0000C0"/>
+          <w:sz w:val="24"/>
+          <w:szCs w:val="24"/>
+        </w:rPr>
+        <w:t>bookingControlStatus</w:t>
+      </w:r>
+      <w:proofErr w:type="spellEnd"/>
+      <w:r>
+        <w:rPr>
+          <w:rFonts w:ascii="Consolas" w:hAnsi="Consolas" w:cs="Consolas"/>
+          <w:color w:val="000000"/>
+          <w:sz w:val="24"/>
+          <w:szCs w:val="24"/>
+        </w:rPr>
+        <w:t>;</w:t>
+      </w:r>
+    </w:p>
+    <w:p>
+      <w:pPr>
+        <w:pStyle w:val="ListParagraph"/>
+        <w:numPr>
+          <w:ilvl w:val="0"/>
+          <w:numId w:val="9"/>
+        </w:numPr>
+        <w:autoSpaceDE w:val="0"/>
+        <w:autoSpaceDN w:val="0"/>
+        <w:adjustRightInd w:val="0"/>
+        <w:spacing w:after="0" w:line="240" w:lineRule="auto"/>
+        <w:rPr>
+          <w:rFonts w:ascii="Consolas" w:hAnsi="Consolas" w:cs="Consolas"/>
+          <w:sz w:val="24"/>
+          <w:szCs w:val="24"/>
+        </w:rPr>
+      </w:pPr>
+      <w:r>
+        <w:rPr>
+          <w:rFonts w:ascii="Consolas" w:hAnsi="Consolas" w:cs="Consolas"/>
+          <w:b/>
+          <w:bCs/>
+          <w:color w:val="7F0055"/>
+          <w:sz w:val="24"/>
+          <w:szCs w:val="24"/>
+        </w:rPr>
+        <w:t>private</w:t>
+      </w:r>
+      <w:r>
+        <w:rPr>
+          <w:rFonts w:ascii="Consolas" w:hAnsi="Consolas" w:cs="Consolas"/>
+          <w:color w:val="000000"/>
+          <w:sz w:val="24"/>
+          <w:szCs w:val="24"/>
+        </w:rPr>
+        <w:t xml:space="preserve"> String </w:t>
+      </w:r>
+      <w:proofErr w:type="spellStart"/>
+      <w:r>
+        <w:rPr>
+          <w:rFonts w:ascii="Consolas" w:hAnsi="Consolas" w:cs="Consolas"/>
+          <w:color w:val="0000C0"/>
+          <w:sz w:val="24"/>
+          <w:szCs w:val="24"/>
+        </w:rPr>
+        <w:t>bookingCreationSource</w:t>
+      </w:r>
+      <w:proofErr w:type="spellEnd"/>
+      <w:r>
+        <w:rPr>
+          <w:rFonts w:ascii="Consolas" w:hAnsi="Consolas" w:cs="Consolas"/>
+          <w:color w:val="000000"/>
+          <w:sz w:val="24"/>
+          <w:szCs w:val="24"/>
+        </w:rPr>
+        <w:t>;</w:t>
+      </w:r>
+    </w:p>
+    <w:p>
+      <w:pPr>
+        <w:pStyle w:val="ListParagraph"/>
+        <w:numPr>
+          <w:ilvl w:val="0"/>
+          <w:numId w:val="9"/>
+        </w:numPr>
+        <w:autoSpaceDE w:val="0"/>
+        <w:autoSpaceDN w:val="0"/>
+        <w:adjustRightInd w:val="0"/>
+        <w:spacing w:after="0" w:line="240" w:lineRule="auto"/>
+        <w:rPr>
+          <w:rFonts w:ascii="Consolas" w:hAnsi="Consolas" w:cs="Consolas"/>
+          <w:sz w:val="24"/>
+          <w:szCs w:val="24"/>
+        </w:rPr>
+      </w:pPr>
+      <w:r>
+        <w:rPr>
+          <w:rFonts w:ascii="Consolas" w:hAnsi="Consolas" w:cs="Consolas"/>
+          <w:b/>
+          <w:bCs/>
+          <w:color w:val="7F0055"/>
+          <w:sz w:val="24"/>
+          <w:szCs w:val="24"/>
+        </w:rPr>
+        <w:t>private</w:t>
+      </w:r>
+      <w:r>
+        <w:rPr>
+          <w:rFonts w:ascii="Consolas" w:hAnsi="Consolas" w:cs="Consolas"/>
+          <w:color w:val="000000"/>
+          <w:sz w:val="24"/>
+          <w:szCs w:val="24"/>
+        </w:rPr>
+        <w:t xml:space="preserve"> String </w:t>
+      </w:r>
+      <w:proofErr w:type="spellStart"/>
+      <w:r>
+        <w:rPr>
+          <w:rFonts w:ascii="Consolas" w:hAnsi="Consolas" w:cs="Consolas"/>
+          <w:color w:val="0000C0"/>
+          <w:sz w:val="24"/>
+          <w:szCs w:val="24"/>
+        </w:rPr>
+        <w:t>bookingCreation</w:t>
+      </w:r>
+      <w:r>
+        <w:rPr>
+          <w:rFonts w:ascii="Consolas" w:hAnsi="Consolas" w:cs="Consolas"/>
+          <w:color w:val="0000C0"/>
+          <w:sz w:val="24"/>
+          <w:szCs w:val="24"/>
+        </w:rPr>
+        <w:t>Destination</w:t>
+      </w:r>
+      <w:proofErr w:type="spellEnd"/>
+      <w:r>
+        <w:rPr>
+          <w:rFonts w:ascii="Consolas" w:hAnsi="Consolas" w:cs="Consolas"/>
+          <w:color w:val="000000"/>
+          <w:sz w:val="24"/>
+          <w:szCs w:val="24"/>
+        </w:rPr>
+        <w:t>;</w:t>
+      </w:r>
+    </w:p>
+    <w:p>
+      <w:pPr>
+        <w:pStyle w:val="ListParagraph"/>
+        <w:numPr>
+          <w:ilvl w:val="0"/>
+          <w:numId w:val="9"/>
+        </w:numPr>
+        <w:autoSpaceDE w:val="0"/>
+        <w:autoSpaceDN w:val="0"/>
+        <w:adjustRightInd w:val="0"/>
+        <w:spacing w:after="0" w:line="240" w:lineRule="auto"/>
+        <w:rPr>
+          <w:rFonts w:ascii="Consolas" w:hAnsi="Consolas" w:cs="Consolas"/>
+          <w:sz w:val="24"/>
+          <w:szCs w:val="24"/>
+        </w:rPr>
+      </w:pPr>
+      <w:r>
+        <w:rPr>
+          <w:rFonts w:ascii="Consolas" w:hAnsi="Consolas" w:cs="Consolas"/>
+          <w:b/>
+          <w:bCs/>
+          <w:color w:val="7F0055"/>
+          <w:sz w:val="24"/>
+          <w:szCs w:val="24"/>
+        </w:rPr>
+        <w:t>private</w:t>
+      </w:r>
+      <w:r>
+        <w:rPr>
+          <w:rFonts w:ascii="Consolas" w:hAnsi="Consolas" w:cs="Consolas"/>
+          <w:color w:val="000000"/>
+          <w:sz w:val="24"/>
+          <w:szCs w:val="24"/>
+        </w:rPr>
+        <w:t xml:space="preserve"> String </w:t>
+      </w:r>
+      <w:proofErr w:type="spellStart"/>
+      <w:r>
+        <w:rPr>
+          <w:rFonts w:ascii="Consolas" w:hAnsi="Consolas" w:cs="Consolas"/>
+          <w:color w:val="0000C0"/>
+          <w:sz w:val="24"/>
+          <w:szCs w:val="24"/>
+        </w:rPr>
+        <w:t>rebookReasonCode</w:t>
+      </w:r>
+      <w:proofErr w:type="spellEnd"/>
+      <w:r>
+        <w:rPr>
+          <w:rFonts w:ascii="Consolas" w:hAnsi="Consolas" w:cs="Consolas"/>
+          <w:color w:val="000000"/>
+          <w:sz w:val="24"/>
+          <w:szCs w:val="24"/>
+        </w:rPr>
+        <w:t>;</w:t>
+      </w:r>
+    </w:p>
+    <w:p>
+      <w:pPr>
+        <w:pStyle w:val="ListParagraph"/>
+        <w:numPr>
+          <w:ilvl w:val="0"/>
+          <w:numId w:val="9"/>
+        </w:numPr>
+        <w:autoSpaceDE w:val="0"/>
+        <w:autoSpaceDN w:val="0"/>
+        <w:adjustRightInd w:val="0"/>
+        <w:spacing w:after="0" w:line="240" w:lineRule="auto"/>
+        <w:rPr>
+          <w:rFonts w:ascii="Consolas" w:hAnsi="Consolas" w:cs="Consolas"/>
+          <w:sz w:val="24"/>
+          <w:szCs w:val="24"/>
+        </w:rPr>
+      </w:pPr>
+      <w:r>
+        <w:rPr>
+          <w:rFonts w:ascii="Consolas" w:hAnsi="Consolas" w:cs="Consolas"/>
+          <w:b/>
+          <w:bCs/>
+          <w:color w:val="7F0055"/>
+          <w:sz w:val="24"/>
+          <w:szCs w:val="24"/>
+        </w:rPr>
+        <w:t>private</w:t>
+      </w:r>
+      <w:r>
+        <w:rPr>
+          <w:rFonts w:ascii="Consolas" w:hAnsi="Consolas" w:cs="Consolas"/>
+          <w:color w:val="000000"/>
+          <w:sz w:val="24"/>
+          <w:szCs w:val="24"/>
+        </w:rPr>
+        <w:t xml:space="preserve"> Date </w:t>
+      </w:r>
+      <w:proofErr w:type="spellStart"/>
+      <w:r>
+        <w:rPr>
+          <w:rFonts w:ascii="Consolas" w:hAnsi="Consolas" w:cs="Consolas"/>
+          <w:color w:val="0000C0"/>
+          <w:sz w:val="24"/>
+          <w:szCs w:val="24"/>
+        </w:rPr>
+        <w:t>bookingDateTime</w:t>
+      </w:r>
+      <w:proofErr w:type="spellEnd"/>
+      <w:r>
+        <w:rPr>
+          <w:rFonts w:ascii="Consolas" w:hAnsi="Consolas" w:cs="Consolas"/>
+          <w:color w:val="000000"/>
+          <w:sz w:val="24"/>
+          <w:szCs w:val="24"/>
+        </w:rPr>
+        <w:t>;</w:t>
+      </w:r>
+    </w:p>
+    <w:p>
+      <w:pPr>
+        <w:pStyle w:val="ListParagraph"/>
+        <w:numPr>
+          <w:ilvl w:val="0"/>
+          <w:numId w:val="9"/>
+        </w:numPr>
+        <w:autoSpaceDE w:val="0"/>
+        <w:autoSpaceDN w:val="0"/>
+        <w:adjustRightInd w:val="0"/>
+        <w:spacing w:after="0" w:line="240" w:lineRule="auto"/>
+        <w:rPr>
+          <w:rFonts w:ascii="Consolas" w:hAnsi="Consolas" w:cs="Consolas"/>
+          <w:sz w:val="24"/>
+          <w:szCs w:val="24"/>
+        </w:rPr>
+      </w:pPr>
+      <w:r>
+        <w:rPr>
+          <w:rFonts w:ascii="Consolas" w:hAnsi="Consolas" w:cs="Consolas"/>
+          <w:b/>
+          <w:bCs/>
+          <w:color w:val="7F0055"/>
+          <w:sz w:val="24"/>
+          <w:szCs w:val="24"/>
+        </w:rPr>
+        <w:t>private</w:t>
+      </w:r>
+      <w:r>
+        <w:rPr>
+          <w:rFonts w:ascii="Consolas" w:hAnsi="Consolas" w:cs="Consolas"/>
+          <w:color w:val="000000"/>
+          <w:sz w:val="24"/>
+          <w:szCs w:val="24"/>
+        </w:rPr>
+        <w:t xml:space="preserve"> String </w:t>
+      </w:r>
+      <w:proofErr w:type="spellStart"/>
+      <w:r>
+        <w:rPr>
+          <w:rFonts w:ascii="Consolas" w:hAnsi="Consolas" w:cs="Consolas"/>
+          <w:color w:val="0000C0"/>
+          <w:sz w:val="24"/>
+          <w:szCs w:val="24"/>
+        </w:rPr>
+        <w:t>bookingReferenceNumber</w:t>
+      </w:r>
+      <w:proofErr w:type="spellEnd"/>
+      <w:r>
+        <w:rPr>
+          <w:rFonts w:ascii="Consolas" w:hAnsi="Consolas" w:cs="Consolas"/>
+          <w:color w:val="000000"/>
+          <w:sz w:val="24"/>
+          <w:szCs w:val="24"/>
+        </w:rPr>
+        <w:t>;</w:t>
+      </w:r>
+    </w:p>
+    <w:p>
+      <w:pPr>
+        <w:pStyle w:val="ListParagraph"/>
+        <w:numPr>
+          <w:ilvl w:val="0"/>
+          <w:numId w:val="9"/>
+        </w:numPr>
+        <w:rPr>
+          <w:b/>
+        </w:rPr>
+      </w:pPr>
+      <w:r>
+        <w:rPr>
+          <w:rFonts w:ascii="Consolas" w:hAnsi="Consolas" w:cs="Consolas"/>
+          <w:b/>
+          <w:bCs/>
+          <w:color w:val="7F0055"/>
+          <w:sz w:val="24"/>
+          <w:szCs w:val="24"/>
+        </w:rPr>
+        <w:t>private</w:t>
+      </w:r>
+      <w:r>
+        <w:rPr>
+          <w:rFonts w:ascii="Consolas" w:hAnsi="Consolas" w:cs="Consolas"/>
+          <w:color w:val="000000"/>
+          <w:sz w:val="24"/>
+          <w:szCs w:val="24"/>
+        </w:rPr>
+        <w:t xml:space="preserve"> </w:t>
+      </w:r>
+      <w:proofErr w:type="spellStart"/>
+      <w:r>
+        <w:rPr>
+          <w:rFonts w:ascii="Consolas" w:hAnsi="Consolas" w:cs="Consolas"/>
+          <w:color w:val="000000"/>
+          <w:sz w:val="24"/>
+          <w:szCs w:val="24"/>
+        </w:rPr>
+        <w:t>FlightInfoDto</w:t>
+      </w:r>
+      <w:proofErr w:type="spellEnd"/>
+      <w:r>
+        <w:rPr>
+          <w:rFonts w:ascii="Consolas" w:hAnsi="Consolas" w:cs="Consolas"/>
+          <w:color w:val="000000"/>
+          <w:sz w:val="24"/>
+          <w:szCs w:val="24"/>
+        </w:rPr>
+        <w:t xml:space="preserve"> </w:t>
+      </w:r>
+      <w:r>
+        <w:rPr>
+          <w:rFonts w:ascii="Consolas" w:hAnsi="Consolas" w:cs="Consolas"/>
+          <w:color w:val="0000C0"/>
+          <w:sz w:val="24"/>
+          <w:szCs w:val="24"/>
+        </w:rPr>
+        <w:t>arrivalFlight1</w:t>
+      </w:r>
+      <w:r>
+        <w:rPr>
+          <w:rFonts w:ascii="Consolas" w:hAnsi="Consolas" w:cs="Consolas"/>
+          <w:color w:val="000000"/>
+          <w:sz w:val="24"/>
+          <w:szCs w:val="24"/>
+        </w:rPr>
+        <w:t>;</w:t>
+      </w:r>
+    </w:p>
+    <w:p>
+      <w:pPr>
+        <w:pStyle w:val="ListParagraph"/>
+        <w:numPr>
+          <w:ilvl w:val="0"/>
+          <w:numId w:val="9"/>
+        </w:numPr>
+        <w:autoSpaceDE w:val="0"/>
+        <w:autoSpaceDN w:val="0"/>
+        <w:adjustRightInd w:val="0"/>
+        <w:spacing w:after="0" w:line="240" w:lineRule="auto"/>
+        <w:rPr>
+          <w:rFonts w:ascii="Consolas" w:hAnsi="Consolas" w:cs="Consolas"/>
+          <w:sz w:val="24"/>
+          <w:szCs w:val="24"/>
+        </w:rPr>
+      </w:pPr>
+      <w:r>
+        <w:rPr>
+          <w:rFonts w:ascii="Consolas" w:hAnsi="Consolas" w:cs="Consolas"/>
+          <w:b/>
+          <w:bCs/>
+          <w:color w:val="7F0055"/>
+          <w:sz w:val="24"/>
+          <w:szCs w:val="24"/>
+        </w:rPr>
+        <w:t>private</w:t>
+      </w:r>
+      <w:r>
+        <w:rPr>
+          <w:rFonts w:ascii="Consolas" w:hAnsi="Consolas" w:cs="Consolas"/>
+          <w:color w:val="000000"/>
+          <w:sz w:val="24"/>
+          <w:szCs w:val="24"/>
+        </w:rPr>
+        <w:t xml:space="preserve"> String </w:t>
+      </w:r>
+      <w:proofErr w:type="spellStart"/>
+      <w:r>
+        <w:rPr>
+          <w:rFonts w:ascii="Consolas" w:hAnsi="Consolas" w:cs="Consolas"/>
+          <w:color w:val="0000C0"/>
+          <w:sz w:val="24"/>
+          <w:szCs w:val="24"/>
+        </w:rPr>
+        <w:t>userPhone</w:t>
+      </w:r>
+      <w:proofErr w:type="spellEnd"/>
+      <w:r>
+        <w:rPr>
+          <w:rFonts w:ascii="Consolas" w:hAnsi="Consolas" w:cs="Consolas"/>
+          <w:color w:val="000000"/>
+          <w:sz w:val="24"/>
+          <w:szCs w:val="24"/>
+        </w:rPr>
+        <w:t>;</w:t>
+      </w:r>
+    </w:p>
+    <w:p>
+      <w:pPr>
+        <w:pStyle w:val="ListParagraph"/>
+        <w:numPr>
+          <w:ilvl w:val="0"/>
+          <w:numId w:val="9"/>
+        </w:numPr>
+        <w:rPr>
+          <w:rFonts w:ascii="Consolas" w:hAnsi="Consolas" w:cs="Consolas"/>
+          <w:color w:val="000000"/>
+          <w:sz w:val="24"/>
+          <w:szCs w:val="24"/>
+        </w:rPr>
+      </w:pPr>
+      <w:r>
+        <w:rPr>
+          <w:rFonts w:ascii="Consolas" w:hAnsi="Consolas" w:cs="Consolas"/>
+          <w:b/>
+          <w:bCs/>
+          <w:color w:val="7F0055"/>
+          <w:sz w:val="24"/>
+          <w:szCs w:val="24"/>
+        </w:rPr>
+        <w:t>private</w:t>
+      </w:r>
+      <w:r>
+        <w:rPr>
+          <w:rFonts w:ascii="Consolas" w:hAnsi="Consolas" w:cs="Consolas"/>
+          <w:color w:val="000000"/>
+          <w:sz w:val="24"/>
+          <w:szCs w:val="24"/>
+        </w:rPr>
+        <w:t xml:space="preserve"> String </w:t>
+      </w:r>
+      <w:proofErr w:type="spellStart"/>
+      <w:r>
+        <w:rPr>
+          <w:rFonts w:ascii="Consolas" w:hAnsi="Consolas" w:cs="Consolas"/>
+          <w:color w:val="0000C0"/>
+          <w:sz w:val="24"/>
+          <w:szCs w:val="24"/>
+        </w:rPr>
+        <w:t>userEmail</w:t>
+      </w:r>
+      <w:proofErr w:type="spellEnd"/>
+      <w:r>
+        <w:rPr>
+          <w:rFonts w:ascii="Consolas" w:hAnsi="Consolas" w:cs="Consolas"/>
+          <w:color w:val="000000"/>
+          <w:sz w:val="24"/>
+          <w:szCs w:val="24"/>
+        </w:rPr>
+        <w:t>;</w:t>
+      </w:r>
+    </w:p>
+    <w:p>
+      <w:pPr>
+        <w:ind w:left="1080"/>
+        <w:rPr>
+          <w:b/>
+        </w:rPr>
+      </w:pPr>
+      <w:r>
+        <w:rPr>
+          <w:b/>
+        </w:rPr>
+        <w:t>}</w:t>
+      </w:r>
+    </w:p>
+    <w:p>
+      <w:pPr>
+        <w:pStyle w:val="ListParagraph"/>
+        <w:numPr>
+          <w:ilvl w:val="0"/>
+          <w:numId w:val="7"/>
+        </w:numPr>
+        <w:rPr>
+          <w:b/>
+        </w:rPr>
+      </w:pPr>
+      <w:r>
+        <w:rPr>
+          <w:b/>
+        </w:rPr>
+        <w:t>class</w:t>
+      </w:r>
+      <w:r>
+        <w:rPr>
+          <w:b/>
+        </w:rPr>
+        <w:t xml:space="preserve"> </w:t>
+      </w:r>
+      <w:proofErr w:type="spellStart"/>
+      <w:r>
+        <w:rPr>
+          <w:rFonts w:ascii="Consolas" w:hAnsi="Consolas" w:cs="Consolas"/>
+          <w:color w:val="000000"/>
+          <w:sz w:val="24"/>
+          <w:szCs w:val="24"/>
+        </w:rPr>
+        <w:t>FlightInfoDto</w:t>
+      </w:r>
+      <w:proofErr w:type="spellEnd"/>
+      <w:r>
+        <w:rPr>
+          <w:rFonts w:ascii="Consolas" w:hAnsi="Consolas" w:cs="Consolas"/>
+          <w:b/>
+          <w:bCs/>
+          <w:color w:val="7F0055"/>
+          <w:sz w:val="24"/>
+          <w:szCs w:val="24"/>
+        </w:rPr>
+        <w:t xml:space="preserve"> </w:t>
+      </w:r>
+      <w:r>
+        <w:rPr>
+          <w:rFonts w:ascii="Consolas" w:hAnsi="Consolas" w:cs="Consolas"/>
+          <w:b/>
+          <w:bCs/>
+          <w:color w:val="7F0055"/>
+          <w:sz w:val="24"/>
+          <w:szCs w:val="24"/>
+        </w:rPr>
+        <w:t>implements</w:t>
+      </w:r>
+      <w:r>
+        <w:rPr>
+          <w:rFonts w:ascii="Consolas" w:hAnsi="Consolas" w:cs="Consolas"/>
+          <w:color w:val="000000"/>
+          <w:sz w:val="24"/>
+          <w:szCs w:val="24"/>
+        </w:rPr>
+        <w:t xml:space="preserve"> </w:t>
+      </w:r>
+      <w:proofErr w:type="spellStart"/>
+      <w:r>
+        <w:rPr>
+          <w:rFonts w:ascii="Consolas" w:hAnsi="Consolas" w:cs="Consolas"/>
+          <w:color w:val="000000"/>
+          <w:sz w:val="24"/>
+          <w:szCs w:val="24"/>
+        </w:rPr>
+        <w:t>Serializable</w:t>
+      </w:r>
+      <w:proofErr w:type="spellEnd"/>
+      <w:r>
+        <w:rPr>
+          <w:rFonts w:ascii="Consolas" w:hAnsi="Consolas" w:cs="Consolas"/>
+          <w:color w:val="000000"/>
+          <w:sz w:val="24"/>
+          <w:szCs w:val="24"/>
+        </w:rPr>
+        <w:t>{</w:t>
+      </w:r>
+    </w:p>
+    <w:p>
+      <w:pPr>
+        <w:pStyle w:val="ListParagraph"/>
+        <w:numPr>
+          <w:ilvl w:val="0"/>
+          <w:numId w:val="8"/>
+        </w:numPr>
+        <w:rPr>
+          <w:b/>
+        </w:rPr>
+      </w:pPr>
+      <w:r>
+        <w:rPr>
+          <w:rFonts w:ascii="Consolas" w:hAnsi="Consolas" w:cs="Consolas"/>
+          <w:b/>
+          <w:bCs/>
+          <w:color w:val="7F0055"/>
+          <w:sz w:val="24"/>
+          <w:szCs w:val="24"/>
+        </w:rPr>
+        <w:t>private</w:t>
+      </w:r>
+      <w:r>
+        <w:rPr>
+          <w:rFonts w:ascii="Consolas" w:hAnsi="Consolas" w:cs="Consolas"/>
+          <w:color w:val="000000"/>
+          <w:sz w:val="24"/>
+          <w:szCs w:val="24"/>
+        </w:rPr>
+        <w:t xml:space="preserve"> Date </w:t>
+      </w:r>
+      <w:proofErr w:type="spellStart"/>
+      <w:r>
+        <w:rPr>
+          <w:rFonts w:ascii="Consolas" w:hAnsi="Consolas" w:cs="Consolas"/>
+          <w:color w:val="0000C0"/>
+          <w:sz w:val="24"/>
+          <w:szCs w:val="24"/>
+        </w:rPr>
+        <w:t>flightDate</w:t>
+      </w:r>
+      <w:proofErr w:type="spellEnd"/>
+      <w:r>
+        <w:rPr>
+          <w:rFonts w:ascii="Consolas" w:hAnsi="Consolas" w:cs="Consolas"/>
+          <w:color w:val="000000"/>
+          <w:sz w:val="24"/>
+          <w:szCs w:val="24"/>
+        </w:rPr>
+        <w:t>;</w:t>
+      </w:r>
+    </w:p>
+    <w:p>
+      <w:pPr>
+        <w:pStyle w:val="ListParagraph"/>
+        <w:numPr>
+          <w:ilvl w:val="0"/>
+          <w:numId w:val="8"/>
+        </w:numPr>
+        <w:rPr>
+          <w:b/>
+        </w:rPr>
+      </w:pPr>
+      <w:r>
+        <w:rPr>
+          <w:rFonts w:ascii="Consolas" w:hAnsi="Consolas" w:cs="Consolas"/>
+          <w:b/>
+          <w:bCs/>
+          <w:color w:val="7F0055"/>
+          <w:sz w:val="24"/>
+          <w:szCs w:val="24"/>
+        </w:rPr>
+        <w:t>private</w:t>
+      </w:r>
+      <w:r>
+        <w:rPr>
+          <w:rFonts w:ascii="Consolas" w:hAnsi="Consolas" w:cs="Consolas"/>
+          <w:color w:val="000000"/>
+          <w:sz w:val="24"/>
+          <w:szCs w:val="24"/>
+        </w:rPr>
+        <w:t xml:space="preserve"> String </w:t>
+      </w:r>
+      <w:proofErr w:type="spellStart"/>
+      <w:r>
+        <w:rPr>
+          <w:rFonts w:ascii="Consolas" w:hAnsi="Consolas" w:cs="Consolas"/>
+          <w:color w:val="0000C0"/>
+          <w:sz w:val="24"/>
+          <w:szCs w:val="24"/>
+        </w:rPr>
+        <w:t>flightNumber</w:t>
+      </w:r>
+      <w:proofErr w:type="spellEnd"/>
+      <w:r>
+        <w:rPr>
+          <w:rFonts w:ascii="Consolas" w:hAnsi="Consolas" w:cs="Consolas"/>
+          <w:color w:val="000000"/>
+          <w:sz w:val="24"/>
+          <w:szCs w:val="24"/>
+        </w:rPr>
+        <w:t>;</w:t>
+      </w:r>
+    </w:p>
+    <w:p>
+      <w:pPr>
+        <w:pStyle w:val="ListParagraph"/>
+        <w:ind w:left="1080"/>
+        <w:rPr>
+          <w:b/>
+        </w:rPr>
+      </w:pPr>
+      <w:r>
+        <w:rPr>
+          <w:b/>
+        </w:rPr>
+        <w:t>}</w:t>
+      </w:r>
     </w:p>
     <w:p>
       <w:pPr>
@@ -1250,6 +2497,7 @@
         <w:rPr>
           <w:b/>
         </w:rPr>
+        <w:lastRenderedPageBreak/>
         <w:t>POJO</w:t>
       </w:r>
     </w:p>
@@ -1646,7 +2894,6 @@
         <w:rPr>
           <w:b/>
         </w:rPr>
-        <w:lastRenderedPageBreak/>
         <w:t>PATCH</w:t>
       </w:r>
     </w:p>
@@ -2038,6 +3285,98 @@
     </w:lvl>
   </w:abstractNum>
   <w:abstractNum w:abstractNumId="4">
+    <w:nsid w:val="21A1582D"/>
+    <w:multiLevelType w:val="hybridMultilevel"/>
+    <w:tmpl w:val="6118535A"/>
+    <w:lvl w:ilvl="0" w:tplc="F65A67B0">
+      <w:start w:val="1"/>
+      <w:numFmt w:val="lowerLetter"/>
+      <w:lvlText w:val="%1."/>
+      <w:lvlJc w:val="left"/>
+      <w:pPr>
+        <w:ind w:left="1800" w:hanging="360"/>
+      </w:pPr>
+      <w:rPr>
+        <w:rFonts w:asciiTheme="minorHAnsi" w:hAnsiTheme="minorHAnsi" w:cstheme="minorBidi" w:hint="default"/>
+        <w:b/>
+        <w:color w:val="auto"/>
+        <w:sz w:val="22"/>
+      </w:rPr>
+    </w:lvl>
+    <w:lvl w:ilvl="1" w:tplc="04090019" w:tentative="1">
+      <w:start w:val="1"/>
+      <w:numFmt w:val="lowerLetter"/>
+      <w:lvlText w:val="%2."/>
+      <w:lvlJc w:val="left"/>
+      <w:pPr>
+        <w:ind w:left="2520" w:hanging="360"/>
+      </w:pPr>
+    </w:lvl>
+    <w:lvl w:ilvl="2" w:tplc="0409001B" w:tentative="1">
+      <w:start w:val="1"/>
+      <w:numFmt w:val="lowerRoman"/>
+      <w:lvlText w:val="%3."/>
+      <w:lvlJc w:val="right"/>
+      <w:pPr>
+        <w:ind w:left="3240" w:hanging="180"/>
+      </w:pPr>
+    </w:lvl>
+    <w:lvl w:ilvl="3" w:tplc="0409000F" w:tentative="1">
+      <w:start w:val="1"/>
+      <w:numFmt w:val="decimal"/>
+      <w:lvlText w:val="%4."/>
+      <w:lvlJc w:val="left"/>
+      <w:pPr>
+        <w:ind w:left="3960" w:hanging="360"/>
+      </w:pPr>
+    </w:lvl>
+    <w:lvl w:ilvl="4" w:tplc="04090019" w:tentative="1">
+      <w:start w:val="1"/>
+      <w:numFmt w:val="lowerLetter"/>
+      <w:lvlText w:val="%5."/>
+      <w:lvlJc w:val="left"/>
+      <w:pPr>
+        <w:ind w:left="4680" w:hanging="360"/>
+      </w:pPr>
+    </w:lvl>
+    <w:lvl w:ilvl="5" w:tplc="0409001B" w:tentative="1">
+      <w:start w:val="1"/>
+      <w:numFmt w:val="lowerRoman"/>
+      <w:lvlText w:val="%6."/>
+      <w:lvlJc w:val="right"/>
+      <w:pPr>
+        <w:ind w:left="5400" w:hanging="180"/>
+      </w:pPr>
+    </w:lvl>
+    <w:lvl w:ilvl="6" w:tplc="0409000F" w:tentative="1">
+      <w:start w:val="1"/>
+      <w:numFmt w:val="decimal"/>
+      <w:lvlText w:val="%7."/>
+      <w:lvlJc w:val="left"/>
+      <w:pPr>
+        <w:ind w:left="6120" w:hanging="360"/>
+      </w:pPr>
+    </w:lvl>
+    <w:lvl w:ilvl="7" w:tplc="04090019" w:tentative="1">
+      <w:start w:val="1"/>
+      <w:numFmt w:val="lowerLetter"/>
+      <w:lvlText w:val="%8."/>
+      <w:lvlJc w:val="left"/>
+      <w:pPr>
+        <w:ind w:left="6840" w:hanging="360"/>
+      </w:pPr>
+    </w:lvl>
+    <w:lvl w:ilvl="8" w:tplc="0409001B" w:tentative="1">
+      <w:start w:val="1"/>
+      <w:numFmt w:val="lowerRoman"/>
+      <w:lvlText w:val="%9."/>
+      <w:lvlJc w:val="right"/>
+      <w:pPr>
+        <w:ind w:left="7560" w:hanging="180"/>
+      </w:pPr>
+    </w:lvl>
+  </w:abstractNum>
+  <w:abstractNum w:abstractNumId="5">
     <w:nsid w:val="26635955"/>
     <w:multiLevelType w:val="hybridMultilevel"/>
     <w:tmpl w:val="E594E566"/>
@@ -2126,7 +3465,96 @@
       </w:pPr>
     </w:lvl>
   </w:abstractNum>
-  <w:abstractNum w:abstractNumId="5">
+  <w:abstractNum w:abstractNumId="6">
+    <w:nsid w:val="27477B30"/>
+    <w:multiLevelType w:val="hybridMultilevel"/>
+    <w:tmpl w:val="CC4C2C96"/>
+    <w:lvl w:ilvl="0" w:tplc="F0241FB6">
+      <w:start w:val="1"/>
+      <w:numFmt w:val="lowerLetter"/>
+      <w:lvlText w:val="%1."/>
+      <w:lvlJc w:val="left"/>
+      <w:pPr>
+        <w:ind w:left="1800" w:hanging="360"/>
+      </w:pPr>
+      <w:rPr>
+        <w:rFonts w:hint="default"/>
+      </w:rPr>
+    </w:lvl>
+    <w:lvl w:ilvl="1" w:tplc="04090019" w:tentative="1">
+      <w:start w:val="1"/>
+      <w:numFmt w:val="lowerLetter"/>
+      <w:lvlText w:val="%2."/>
+      <w:lvlJc w:val="left"/>
+      <w:pPr>
+        <w:ind w:left="2520" w:hanging="360"/>
+      </w:pPr>
+    </w:lvl>
+    <w:lvl w:ilvl="2" w:tplc="0409001B" w:tentative="1">
+      <w:start w:val="1"/>
+      <w:numFmt w:val="lowerRoman"/>
+      <w:lvlText w:val="%3."/>
+      <w:lvlJc w:val="right"/>
+      <w:pPr>
+        <w:ind w:left="3240" w:hanging="180"/>
+      </w:pPr>
+    </w:lvl>
+    <w:lvl w:ilvl="3" w:tplc="0409000F" w:tentative="1">
+      <w:start w:val="1"/>
+      <w:numFmt w:val="decimal"/>
+      <w:lvlText w:val="%4."/>
+      <w:lvlJc w:val="left"/>
+      <w:pPr>
+        <w:ind w:left="3960" w:hanging="360"/>
+      </w:pPr>
+    </w:lvl>
+    <w:lvl w:ilvl="4" w:tplc="04090019" w:tentative="1">
+      <w:start w:val="1"/>
+      <w:numFmt w:val="lowerLetter"/>
+      <w:lvlText w:val="%5."/>
+      <w:lvlJc w:val="left"/>
+      <w:pPr>
+        <w:ind w:left="4680" w:hanging="360"/>
+      </w:pPr>
+    </w:lvl>
+    <w:lvl w:ilvl="5" w:tplc="0409001B" w:tentative="1">
+      <w:start w:val="1"/>
+      <w:numFmt w:val="lowerRoman"/>
+      <w:lvlText w:val="%6."/>
+      <w:lvlJc w:val="right"/>
+      <w:pPr>
+        <w:ind w:left="5400" w:hanging="180"/>
+      </w:pPr>
+    </w:lvl>
+    <w:lvl w:ilvl="6" w:tplc="0409000F" w:tentative="1">
+      <w:start w:val="1"/>
+      <w:numFmt w:val="decimal"/>
+      <w:lvlText w:val="%7."/>
+      <w:lvlJc w:val="left"/>
+      <w:pPr>
+        <w:ind w:left="6120" w:hanging="360"/>
+      </w:pPr>
+    </w:lvl>
+    <w:lvl w:ilvl="7" w:tplc="04090019" w:tentative="1">
+      <w:start w:val="1"/>
+      <w:numFmt w:val="lowerLetter"/>
+      <w:lvlText w:val="%8."/>
+      <w:lvlJc w:val="left"/>
+      <w:pPr>
+        <w:ind w:left="6840" w:hanging="360"/>
+      </w:pPr>
+    </w:lvl>
+    <w:lvl w:ilvl="8" w:tplc="0409001B" w:tentative="1">
+      <w:start w:val="1"/>
+      <w:numFmt w:val="lowerRoman"/>
+      <w:lvlText w:val="%9."/>
+      <w:lvlJc w:val="right"/>
+      <w:pPr>
+        <w:ind w:left="7560" w:hanging="180"/>
+      </w:pPr>
+    </w:lvl>
+  </w:abstractNum>
+  <w:abstractNum w:abstractNumId="7">
     <w:nsid w:val="4FC03A8C"/>
     <w:multiLevelType w:val="hybridMultilevel"/>
     <w:tmpl w:val="5120C9B6"/>
@@ -2215,7 +3643,96 @@
       </w:pPr>
     </w:lvl>
   </w:abstractNum>
-  <w:abstractNum w:abstractNumId="6">
+  <w:abstractNum w:abstractNumId="8">
+    <w:nsid w:val="5E343BB4"/>
+    <w:multiLevelType w:val="hybridMultilevel"/>
+    <w:tmpl w:val="9402AA14"/>
+    <w:lvl w:ilvl="0" w:tplc="78A27546">
+      <w:start w:val="1"/>
+      <w:numFmt w:val="lowerLetter"/>
+      <w:lvlText w:val="%1."/>
+      <w:lvlJc w:val="left"/>
+      <w:pPr>
+        <w:ind w:left="1800" w:hanging="360"/>
+      </w:pPr>
+      <w:rPr>
+        <w:rFonts w:hint="default"/>
+      </w:rPr>
+    </w:lvl>
+    <w:lvl w:ilvl="1" w:tplc="04090019" w:tentative="1">
+      <w:start w:val="1"/>
+      <w:numFmt w:val="lowerLetter"/>
+      <w:lvlText w:val="%2."/>
+      <w:lvlJc w:val="left"/>
+      <w:pPr>
+        <w:ind w:left="2520" w:hanging="360"/>
+      </w:pPr>
+    </w:lvl>
+    <w:lvl w:ilvl="2" w:tplc="0409001B" w:tentative="1">
+      <w:start w:val="1"/>
+      <w:numFmt w:val="lowerRoman"/>
+      <w:lvlText w:val="%3."/>
+      <w:lvlJc w:val="right"/>
+      <w:pPr>
+        <w:ind w:left="3240" w:hanging="180"/>
+      </w:pPr>
+    </w:lvl>
+    <w:lvl w:ilvl="3" w:tplc="0409000F" w:tentative="1">
+      <w:start w:val="1"/>
+      <w:numFmt w:val="decimal"/>
+      <w:lvlText w:val="%4."/>
+      <w:lvlJc w:val="left"/>
+      <w:pPr>
+        <w:ind w:left="3960" w:hanging="360"/>
+      </w:pPr>
+    </w:lvl>
+    <w:lvl w:ilvl="4" w:tplc="04090019" w:tentative="1">
+      <w:start w:val="1"/>
+      <w:numFmt w:val="lowerLetter"/>
+      <w:lvlText w:val="%5."/>
+      <w:lvlJc w:val="left"/>
+      <w:pPr>
+        <w:ind w:left="4680" w:hanging="360"/>
+      </w:pPr>
+    </w:lvl>
+    <w:lvl w:ilvl="5" w:tplc="0409001B" w:tentative="1">
+      <w:start w:val="1"/>
+      <w:numFmt w:val="lowerRoman"/>
+      <w:lvlText w:val="%6."/>
+      <w:lvlJc w:val="right"/>
+      <w:pPr>
+        <w:ind w:left="5400" w:hanging="180"/>
+      </w:pPr>
+    </w:lvl>
+    <w:lvl w:ilvl="6" w:tplc="0409000F" w:tentative="1">
+      <w:start w:val="1"/>
+      <w:numFmt w:val="decimal"/>
+      <w:lvlText w:val="%7."/>
+      <w:lvlJc w:val="left"/>
+      <w:pPr>
+        <w:ind w:left="6120" w:hanging="360"/>
+      </w:pPr>
+    </w:lvl>
+    <w:lvl w:ilvl="7" w:tplc="04090019" w:tentative="1">
+      <w:start w:val="1"/>
+      <w:numFmt w:val="lowerLetter"/>
+      <w:lvlText w:val="%8."/>
+      <w:lvlJc w:val="left"/>
+      <w:pPr>
+        <w:ind w:left="6840" w:hanging="360"/>
+      </w:pPr>
+    </w:lvl>
+    <w:lvl w:ilvl="8" w:tplc="0409001B" w:tentative="1">
+      <w:start w:val="1"/>
+      <w:numFmt w:val="lowerRoman"/>
+      <w:lvlText w:val="%9."/>
+      <w:lvlJc w:val="right"/>
+      <w:pPr>
+        <w:ind w:left="7560" w:hanging="180"/>
+      </w:pPr>
+    </w:lvl>
+  </w:abstractNum>
+  <w:abstractNum w:abstractNumId="9">
     <w:nsid w:val="715E7977"/>
     <w:multiLevelType w:val="hybridMultilevel"/>
     <w:tmpl w:val="5978A758"/>
@@ -2311,19 +3828,28 @@
     <w:abstractNumId w:val="2"/>
   </w:num>
   <w:num w:numId="3">
-    <w:abstractNumId w:val="6"/>
+    <w:abstractNumId w:val="9"/>
   </w:num>
   <w:num w:numId="4">
     <w:abstractNumId w:val="1"/>
   </w:num>
   <w:num w:numId="5">
-    <w:abstractNumId w:val="4"/>
+    <w:abstractNumId w:val="5"/>
   </w:num>
   <w:num w:numId="6">
-    <w:abstractNumId w:val="5"/>
+    <w:abstractNumId w:val="7"/>
   </w:num>
   <w:num w:numId="7">
     <w:abstractNumId w:val="0"/>
+  </w:num>
+  <w:num w:numId="8">
+    <w:abstractNumId w:val="8"/>
+  </w:num>
+  <w:num w:numId="9">
+    <w:abstractNumId w:val="4"/>
+  </w:num>
+  <w:num w:numId="10">
+    <w:abstractNumId w:val="6"/>
   </w:num>
 </w:numbering>
 </file>

</xml_diff>